<commit_message>
Updating reuiurement gathering documentation file
</commit_message>
<xml_diff>
--- a/Requirement Gathering Documentation.docx
+++ b/Requirement Gathering Documentation.docx
@@ -595,15 +595,21 @@
         </w:rPr>
         <w:t>Initial Problem Statement:</w:t>
       </w:r>
-    </w:p>
-    <w:p>
-      <w:pPr>
-        <w:rPr>
-          <w:lang w:val="en-US"/>
-        </w:rPr>
-      </w:pPr>
+      <w:r>
+        <w:t xml:space="preserve"> </w:t>
+      </w:r>
+      <w:r>
+        <w:t>Smart quiz generation system</w:t>
+      </w:r>
       <w:bookmarkStart w:id="0" w:name="_GoBack"/>
       <w:bookmarkEnd w:id="0"/>
+    </w:p>
+    <w:p>
+      <w:pPr>
+        <w:rPr>
+          <w:lang w:val="en-US"/>
+        </w:rPr>
+      </w:pPr>
       <w:r>
         <w:t>In the online education mode conducting MCQ based quiz is widely used. A system which reads the questions and answers from the hard copy document and converts it into digital form is to be developed. The application may read the text from word or pdf document and converts it into digital form. A complete mobile and web application is to be developed with the support for taking the online MCQ based quiz.</w:t>
       </w:r>

</xml_diff>

<commit_message>
Added new proposed features in requirement gathering file
</commit_message>
<xml_diff>
--- a/Requirement Gathering Documentation.docx
+++ b/Requirement Gathering Documentation.docx
@@ -246,6 +246,68 @@
         <w:rPr>
           <w:lang w:val="en-US"/>
         </w:rPr>
+        <w:t>ID Card Detection or face detection varification beafore exam.</w:t>
+      </w:r>
+    </w:p>
+    <w:p>
+      <w:pPr>
+        <w:pStyle w:val="ListParagraph"/>
+        <w:numPr>
+          <w:ilvl w:val="0"/>
+          <w:numId w:val="1"/>
+        </w:numPr>
+        <w:rPr>
+          <w:lang w:val="en-US"/>
+        </w:rPr>
+      </w:pPr>
+      <w:r>
+        <w:rPr>
+          <w:lang w:val="en-US"/>
+        </w:rPr>
+        <w:t>Real time in frame candidate detection(tracing candidate movement in real time and gives warnnings if candidate move outside frame)</w:t>
+      </w:r>
+    </w:p>
+    <w:p>
+      <w:pPr>
+        <w:pStyle w:val="ListParagraph"/>
+        <w:numPr>
+          <w:ilvl w:val="0"/>
+          <w:numId w:val="1"/>
+        </w:numPr>
+        <w:rPr>
+          <w:lang w:val="en-US"/>
+        </w:rPr>
+      </w:pPr>
+      <w:r>
+        <w:rPr>
+          <w:lang w:val="en-US"/>
+        </w:rPr>
+        <w:t>Also Check</w:t>
+      </w:r>
+      <w:bookmarkStart w:id="0" w:name="_GoBack"/>
+      <w:bookmarkEnd w:id="0"/>
+      <w:r>
+        <w:rPr>
+          <w:lang w:val="en-US"/>
+        </w:rPr>
+        <w:t xml:space="preserve"> there are other persons in frame or not.</w:t>
+      </w:r>
+    </w:p>
+    <w:p>
+      <w:pPr>
+        <w:pStyle w:val="ListParagraph"/>
+        <w:numPr>
+          <w:ilvl w:val="0"/>
+          <w:numId w:val="1"/>
+        </w:numPr>
+        <w:rPr>
+          <w:lang w:val="en-US"/>
+        </w:rPr>
+      </w:pPr>
+      <w:r>
+        <w:rPr>
+          <w:lang w:val="en-US"/>
+        </w:rPr>
         <w:t>Scrapping random mcqs from other websites.</w:t>
       </w:r>
     </w:p>
@@ -601,8 +663,6 @@
       <w:r>
         <w:t>Smart quiz generation system</w:t>
       </w:r>
-      <w:bookmarkStart w:id="0" w:name="_GoBack"/>
-      <w:bookmarkEnd w:id="0"/>
     </w:p>
     <w:p>
       <w:pPr>

</xml_diff>

<commit_message>
Added some other techniques could be used for project in requirement file
</commit_message>
<xml_diff>
--- a/Requirement Gathering Documentation.docx
+++ b/Requirement Gathering Documentation.docx
@@ -282,15 +282,7 @@
         <w:rPr>
           <w:lang w:val="en-US"/>
         </w:rPr>
-        <w:t>Also Check</w:t>
-      </w:r>
-      <w:bookmarkStart w:id="0" w:name="_GoBack"/>
-      <w:bookmarkEnd w:id="0"/>
-      <w:r>
-        <w:rPr>
-          <w:lang w:val="en-US"/>
-        </w:rPr>
-        <w:t xml:space="preserve"> there are other persons in frame or not.</w:t>
+        <w:t>Also Check there are other persons in frame or not.</w:t>
       </w:r>
     </w:p>
     <w:p>
@@ -665,14 +657,114 @@
       </w:r>
     </w:p>
     <w:p>
-      <w:pPr>
-        <w:rPr>
-          <w:lang w:val="en-US"/>
-        </w:rPr>
-      </w:pPr>
       <w:r>
         <w:t>In the online education mode conducting MCQ based quiz is widely used. A system which reads the questions and answers from the hard copy document and converts it into digital form is to be developed. The application may read the text from word or pdf document and converts it into digital form. A complete mobile and web application is to be developed with the support for taking the online MCQ based quiz.</w:t>
       </w:r>
+    </w:p>
+    <w:p/>
+    <w:p>
+      <w:pPr>
+        <w:rPr>
+          <w:b/>
+          <w:sz w:val="24"/>
+        </w:rPr>
+      </w:pPr>
+      <w:r>
+        <w:rPr>
+          <w:b/>
+          <w:sz w:val="24"/>
+        </w:rPr>
+        <w:t>Some Other Techniques:</w:t>
+      </w:r>
+    </w:p>
+    <w:p>
+      <w:pPr>
+        <w:pStyle w:val="ListParagraph"/>
+        <w:numPr>
+          <w:ilvl w:val="0"/>
+          <w:numId w:val="3"/>
+        </w:numPr>
+      </w:pPr>
+      <w:r>
+        <w:t>Face detection – harcascade files</w:t>
+      </w:r>
+    </w:p>
+    <w:p>
+      <w:pPr>
+        <w:pStyle w:val="ListParagraph"/>
+        <w:numPr>
+          <w:ilvl w:val="0"/>
+          <w:numId w:val="3"/>
+        </w:numPr>
+      </w:pPr>
+      <w:r>
+        <w:t xml:space="preserve">Id card Detection – yolo object ----- </w:t>
+      </w:r>
+    </w:p>
+    <w:p>
+      <w:pPr>
+        <w:pStyle w:val="ListParagraph"/>
+      </w:pPr>
+      <w:r>
+        <w:t>https://medium.com/@manivannan_data/how-to-train-yolov3-to-detect-custom-objects-ccbcafeb13d2</w:t>
+      </w:r>
+    </w:p>
+    <w:p>
+      <w:pPr>
+        <w:pStyle w:val="ListParagraph"/>
+        <w:numPr>
+          <w:ilvl w:val="0"/>
+          <w:numId w:val="3"/>
+        </w:numPr>
+      </w:pPr>
+      <w:r>
+        <w:t>OCR – Optiacl Character Recongnition</w:t>
+      </w:r>
+    </w:p>
+    <w:p>
+      <w:pPr>
+        <w:pStyle w:val="ListParagraph"/>
+        <w:numPr>
+          <w:ilvl w:val="0"/>
+          <w:numId w:val="3"/>
+        </w:numPr>
+      </w:pPr>
+      <w:r>
+        <w:t>PDF Reader packages</w:t>
+      </w:r>
+    </w:p>
+    <w:p>
+      <w:pPr>
+        <w:pStyle w:val="ListParagraph"/>
+        <w:numPr>
+          <w:ilvl w:val="0"/>
+          <w:numId w:val="3"/>
+        </w:numPr>
+      </w:pPr>
+      <w:r>
+        <w:t>Regex—Regular Expressions</w:t>
+      </w:r>
+    </w:p>
+    <w:p>
+      <w:pPr>
+        <w:pStyle w:val="ListParagraph"/>
+        <w:numPr>
+          <w:ilvl w:val="0"/>
+          <w:numId w:val="3"/>
+        </w:numPr>
+      </w:pPr>
+      <w:r>
+        <w:t>Pypdf library</w:t>
+      </w:r>
+    </w:p>
+    <w:p>
+      <w:pPr>
+        <w:rPr>
+          <w:lang w:val="en-US"/>
+        </w:rPr>
+      </w:pPr>
+      <w:bookmarkStart w:id="0" w:name="_GoBack"/>
+      <w:bookmarkEnd w:id="0"/>
     </w:p>
     <w:sectPr>
       <w:pgSz w:w="11906" w:h="16838"/>
@@ -911,11 +1003,127 @@
       </w:rPr>
     </w:lvl>
   </w:abstractNum>
+  <w:abstractNum w:abstractNumId="2" w15:restartNumberingAfterBreak="0">
+    <w:nsid w:val="4A50195F"/>
+    <w:multiLevelType w:val="hybridMultilevel"/>
+    <w:tmpl w:val="F2E49728"/>
+    <w:lvl w:ilvl="0" w:tplc="40090001">
+      <w:start w:val="1"/>
+      <w:numFmt w:val="bullet"/>
+      <w:lvlText w:val=""/>
+      <w:lvlJc w:val="left"/>
+      <w:pPr>
+        <w:ind w:left="720" w:hanging="360"/>
+      </w:pPr>
+      <w:rPr>
+        <w:rFonts w:ascii="Symbol" w:hAnsi="Symbol" w:hint="default"/>
+      </w:rPr>
+    </w:lvl>
+    <w:lvl w:ilvl="1" w:tplc="40090003" w:tentative="1">
+      <w:start w:val="1"/>
+      <w:numFmt w:val="bullet"/>
+      <w:lvlText w:val="o"/>
+      <w:lvlJc w:val="left"/>
+      <w:pPr>
+        <w:ind w:left="1440" w:hanging="360"/>
+      </w:pPr>
+      <w:rPr>
+        <w:rFonts w:ascii="Courier New" w:hAnsi="Courier New" w:cs="Courier New" w:hint="default"/>
+      </w:rPr>
+    </w:lvl>
+    <w:lvl w:ilvl="2" w:tplc="40090005" w:tentative="1">
+      <w:start w:val="1"/>
+      <w:numFmt w:val="bullet"/>
+      <w:lvlText w:val=""/>
+      <w:lvlJc w:val="left"/>
+      <w:pPr>
+        <w:ind w:left="2160" w:hanging="360"/>
+      </w:pPr>
+      <w:rPr>
+        <w:rFonts w:ascii="Wingdings" w:hAnsi="Wingdings" w:hint="default"/>
+      </w:rPr>
+    </w:lvl>
+    <w:lvl w:ilvl="3" w:tplc="40090001" w:tentative="1">
+      <w:start w:val="1"/>
+      <w:numFmt w:val="bullet"/>
+      <w:lvlText w:val=""/>
+      <w:lvlJc w:val="left"/>
+      <w:pPr>
+        <w:ind w:left="2880" w:hanging="360"/>
+      </w:pPr>
+      <w:rPr>
+        <w:rFonts w:ascii="Symbol" w:hAnsi="Symbol" w:hint="default"/>
+      </w:rPr>
+    </w:lvl>
+    <w:lvl w:ilvl="4" w:tplc="40090003" w:tentative="1">
+      <w:start w:val="1"/>
+      <w:numFmt w:val="bullet"/>
+      <w:lvlText w:val="o"/>
+      <w:lvlJc w:val="left"/>
+      <w:pPr>
+        <w:ind w:left="3600" w:hanging="360"/>
+      </w:pPr>
+      <w:rPr>
+        <w:rFonts w:ascii="Courier New" w:hAnsi="Courier New" w:cs="Courier New" w:hint="default"/>
+      </w:rPr>
+    </w:lvl>
+    <w:lvl w:ilvl="5" w:tplc="40090005" w:tentative="1">
+      <w:start w:val="1"/>
+      <w:numFmt w:val="bullet"/>
+      <w:lvlText w:val=""/>
+      <w:lvlJc w:val="left"/>
+      <w:pPr>
+        <w:ind w:left="4320" w:hanging="360"/>
+      </w:pPr>
+      <w:rPr>
+        <w:rFonts w:ascii="Wingdings" w:hAnsi="Wingdings" w:hint="default"/>
+      </w:rPr>
+    </w:lvl>
+    <w:lvl w:ilvl="6" w:tplc="40090001" w:tentative="1">
+      <w:start w:val="1"/>
+      <w:numFmt w:val="bullet"/>
+      <w:lvlText w:val=""/>
+      <w:lvlJc w:val="left"/>
+      <w:pPr>
+        <w:ind w:left="5040" w:hanging="360"/>
+      </w:pPr>
+      <w:rPr>
+        <w:rFonts w:ascii="Symbol" w:hAnsi="Symbol" w:hint="default"/>
+      </w:rPr>
+    </w:lvl>
+    <w:lvl w:ilvl="7" w:tplc="40090003" w:tentative="1">
+      <w:start w:val="1"/>
+      <w:numFmt w:val="bullet"/>
+      <w:lvlText w:val="o"/>
+      <w:lvlJc w:val="left"/>
+      <w:pPr>
+        <w:ind w:left="5760" w:hanging="360"/>
+      </w:pPr>
+      <w:rPr>
+        <w:rFonts w:ascii="Courier New" w:hAnsi="Courier New" w:cs="Courier New" w:hint="default"/>
+      </w:rPr>
+    </w:lvl>
+    <w:lvl w:ilvl="8" w:tplc="40090005" w:tentative="1">
+      <w:start w:val="1"/>
+      <w:numFmt w:val="bullet"/>
+      <w:lvlText w:val=""/>
+      <w:lvlJc w:val="left"/>
+      <w:pPr>
+        <w:ind w:left="6480" w:hanging="360"/>
+      </w:pPr>
+      <w:rPr>
+        <w:rFonts w:ascii="Wingdings" w:hAnsi="Wingdings" w:hint="default"/>
+      </w:rPr>
+    </w:lvl>
+  </w:abstractNum>
   <w:num w:numId="1">
     <w:abstractNumId w:val="0"/>
   </w:num>
   <w:num w:numId="2">
     <w:abstractNumId w:val="1"/>
+  </w:num>
+  <w:num w:numId="3">
+    <w:abstractNumId w:val="2"/>
   </w:num>
 </w:numbering>
 </file>

</xml_diff>

<commit_message>
corrected some spelling mistake from Requirement Gathering Documentation.docx
</commit_message>
<xml_diff>
--- a/Requirement Gathering Documentation.docx
+++ b/Requirement Gathering Documentation.docx
@@ -52,7 +52,19 @@
         <w:rPr>
           <w:lang w:val="en-US"/>
         </w:rPr>
-        <w:t>Planning To create firstly WebApp then having in mind to build mobile app.</w:t>
+        <w:t>Planning To create firstly Web</w:t>
+      </w:r>
+      <w:r>
+        <w:rPr>
+          <w:lang w:val="en-US"/>
+        </w:rPr>
+        <w:t xml:space="preserve"> </w:t>
+      </w:r>
+      <w:r>
+        <w:rPr>
+          <w:lang w:val="en-US"/>
+        </w:rPr>
+        <w:t>App then having in mind to build mobile app.</w:t>
       </w:r>
     </w:p>
     <w:p>
@@ -70,7 +82,19 @@
         <w:rPr>
           <w:lang w:val="en-US"/>
         </w:rPr>
-        <w:t>But trying to make webapp mobile friendly so we do not need mobile app.</w:t>
+        <w:t>But trying to make web</w:t>
+      </w:r>
+      <w:r>
+        <w:rPr>
+          <w:lang w:val="en-US"/>
+        </w:rPr>
+        <w:t xml:space="preserve"> </w:t>
+      </w:r>
+      <w:r>
+        <w:rPr>
+          <w:lang w:val="en-US"/>
+        </w:rPr>
+        <w:t>app mobile friendly so we do not need mobile app.</w:t>
       </w:r>
     </w:p>
     <w:p>
@@ -88,13 +112,27 @@
         <w:rPr>
           <w:lang w:val="en-US"/>
         </w:rPr>
-        <w:t>Quiz App Takes Scanned Images or digital Pdfs and converts them into excel sheet format</w:t>
-      </w:r>
-      <w:r>
-        <w:rPr>
-          <w:lang w:val="en-US"/>
-        </w:rPr>
-        <w:t>(to structured data)</w:t>
+        <w:t xml:space="preserve">Quiz App Takes Scanned Images or digital Pdfs and converts them into excel sheet </w:t>
+      </w:r>
+      <w:proofErr w:type="gramStart"/>
+      <w:r>
+        <w:rPr>
+          <w:lang w:val="en-US"/>
+        </w:rPr>
+        <w:t>format</w:t>
+      </w:r>
+      <w:r>
+        <w:rPr>
+          <w:lang w:val="en-US"/>
+        </w:rPr>
+        <w:t>(</w:t>
+      </w:r>
+      <w:proofErr w:type="gramEnd"/>
+      <w:r>
+        <w:rPr>
+          <w:lang w:val="en-US"/>
+        </w:rPr>
+        <w:t>to structured data)</w:t>
       </w:r>
       <w:r>
         <w:rPr>
@@ -151,7 +189,7 @@
             <v:path o:extrusionok="f" gradientshapeok="t" o:connecttype="rect"/>
             <o:lock v:ext="edit" aspectratio="t"/>
           </v:shapetype>
-          <v:shape id="_x0000_i1025" type="#_x0000_t75" style="width:450.8pt;height:52.65pt">
+          <v:shape id="_x0000_i1025" type="#_x0000_t75" style="width:451.15pt;height:52.85pt">
             <v:imagedata r:id="rId5" o:title="Capture"/>
           </v:shape>
         </w:pict>
@@ -228,7 +266,13 @@
         <w:rPr>
           <w:lang w:val="en-US"/>
         </w:rPr>
-        <w:t>Proctate mode( facial recognition, capturing photos after some interval of time, real time video recording of candidate)</w:t>
+        <w:t>Pros</w:t>
+      </w:r>
+      <w:r>
+        <w:rPr>
+          <w:lang w:val="en-US"/>
+        </w:rPr>
+        <w:t>tate mode( facial recognition, capturing photos after some interval of time, real time video recording of candidate)</w:t>
       </w:r>
     </w:p>
     <w:p>
@@ -246,7 +290,19 @@
         <w:rPr>
           <w:lang w:val="en-US"/>
         </w:rPr>
-        <w:t>ID Card Detection or face detection varification beafore exam.</w:t>
+        <w:t>ID Card Detection or</w:t>
+      </w:r>
+      <w:r>
+        <w:rPr>
+          <w:lang w:val="en-US"/>
+        </w:rPr>
+        <w:t xml:space="preserve"> face detection verification be</w:t>
+      </w:r>
+      <w:r>
+        <w:rPr>
+          <w:lang w:val="en-US"/>
+        </w:rPr>
+        <w:t>fore exam.</w:t>
       </w:r>
     </w:p>
     <w:p>
@@ -264,7 +320,19 @@
         <w:rPr>
           <w:lang w:val="en-US"/>
         </w:rPr>
-        <w:t>Real time in frame candidate detection(tracing candidate movement in real time and gives warnnings if candidate move outside frame)</w:t>
+        <w:t>Real time in frame candidate detection(tracing candidate movem</w:t>
+      </w:r>
+      <w:r>
+        <w:rPr>
+          <w:lang w:val="en-US"/>
+        </w:rPr>
+        <w:t>ent in real time and gives warn</w:t>
+      </w:r>
+      <w:r>
+        <w:rPr>
+          <w:lang w:val="en-US"/>
+        </w:rPr>
+        <w:t>ings if candidate move outside frame)</w:t>
       </w:r>
     </w:p>
     <w:p>
@@ -300,44 +368,65 @@
         <w:rPr>
           <w:lang w:val="en-US"/>
         </w:rPr>
-        <w:t>Scrapping random mcqs from other websites.</w:t>
-      </w:r>
-    </w:p>
-    <w:p>
-      <w:pPr>
-        <w:rPr>
-          <w:lang w:val="en-US"/>
-        </w:rPr>
-      </w:pPr>
-    </w:p>
-    <w:p>
-      <w:pPr>
-        <w:rPr>
-          <w:lang w:val="en-US"/>
-        </w:rPr>
-      </w:pPr>
-    </w:p>
-    <w:p>
-      <w:pPr>
-        <w:rPr>
-          <w:b/>
-          <w:lang w:val="en-US"/>
-        </w:rPr>
-      </w:pPr>
-    </w:p>
-    <w:p>
-      <w:pPr>
-        <w:rPr>
-          <w:b/>
-          <w:lang w:val="en-US"/>
-        </w:rPr>
-      </w:pPr>
-      <w:r>
-        <w:rPr>
-          <w:b/>
-          <w:lang w:val="en-US"/>
-        </w:rPr>
-        <w:t>Resourses:</w:t>
+        <w:t xml:space="preserve">Scrapping random </w:t>
+      </w:r>
+      <w:proofErr w:type="spellStart"/>
+      <w:r>
+        <w:rPr>
+          <w:lang w:val="en-US"/>
+        </w:rPr>
+        <w:t>mcqs</w:t>
+      </w:r>
+      <w:proofErr w:type="spellEnd"/>
+      <w:r>
+        <w:rPr>
+          <w:lang w:val="en-US"/>
+        </w:rPr>
+        <w:t xml:space="preserve"> from other websites.</w:t>
+      </w:r>
+    </w:p>
+    <w:p>
+      <w:pPr>
+        <w:rPr>
+          <w:lang w:val="en-US"/>
+        </w:rPr>
+      </w:pPr>
+    </w:p>
+    <w:p>
+      <w:pPr>
+        <w:rPr>
+          <w:lang w:val="en-US"/>
+        </w:rPr>
+      </w:pPr>
+    </w:p>
+    <w:p>
+      <w:pPr>
+        <w:rPr>
+          <w:b/>
+          <w:lang w:val="en-US"/>
+        </w:rPr>
+      </w:pPr>
+    </w:p>
+    <w:p>
+      <w:pPr>
+        <w:rPr>
+          <w:b/>
+          <w:lang w:val="en-US"/>
+        </w:rPr>
+      </w:pPr>
+      <w:r>
+        <w:rPr>
+          <w:b/>
+          <w:lang w:val="en-US"/>
+        </w:rPr>
+        <w:t>Resourc</w:t>
+      </w:r>
+      <w:r>
+        <w:rPr>
+          <w:b/>
+          <w:lang w:val="en-US"/>
+        </w:rPr>
+        <w:t>es:</w:t>
       </w:r>
     </w:p>
     <w:p>
@@ -447,7 +536,14 @@
           <w:b/>
           <w:lang w:val="en-US"/>
         </w:rPr>
-        <w:t>Medium Artical on Python for Pdf</w:t>
+        <w:t>Medium Article</w:t>
+      </w:r>
+      <w:r>
+        <w:rPr>
+          <w:b/>
+          <w:lang w:val="en-US"/>
+        </w:rPr>
+        <w:t xml:space="preserve"> on Python for Pdf</w:t>
       </w:r>
     </w:p>
     <w:p>
@@ -539,13 +635,58 @@
           <w:b/>
           <w:lang w:val="en-US"/>
         </w:rPr>
-        <w:t>Front End Of Website :</w:t>
-      </w:r>
-      <w:r>
-        <w:rPr>
-          <w:lang w:val="en-US"/>
-        </w:rPr>
-        <w:t xml:space="preserve"> Html,Css,JavaScript .</w:t>
+        <w:t xml:space="preserve">Front End Of </w:t>
+      </w:r>
+      <w:proofErr w:type="gramStart"/>
+      <w:r>
+        <w:rPr>
+          <w:b/>
+          <w:lang w:val="en-US"/>
+        </w:rPr>
+        <w:t>Website :</w:t>
+      </w:r>
+      <w:proofErr w:type="gramEnd"/>
+      <w:r>
+        <w:rPr>
+          <w:lang w:val="en-US"/>
+        </w:rPr>
+        <w:t xml:space="preserve"> Html</w:t>
+      </w:r>
+      <w:r>
+        <w:rPr>
+          <w:lang w:val="en-US"/>
+        </w:rPr>
+        <w:t xml:space="preserve"> </w:t>
+      </w:r>
+      <w:r>
+        <w:rPr>
+          <w:lang w:val="en-US"/>
+        </w:rPr>
+        <w:t>,</w:t>
+      </w:r>
+      <w:r>
+        <w:rPr>
+          <w:lang w:val="en-US"/>
+        </w:rPr>
+        <w:t xml:space="preserve"> CSS </w:t>
+      </w:r>
+      <w:r>
+        <w:rPr>
+          <w:lang w:val="en-US"/>
+        </w:rPr>
+        <w:t>,</w:t>
+      </w:r>
+      <w:r>
+        <w:rPr>
+          <w:lang w:val="en-US"/>
+        </w:rPr>
+        <w:t xml:space="preserve">  </w:t>
+      </w:r>
+      <w:r>
+        <w:rPr>
+          <w:lang w:val="en-US"/>
+        </w:rPr>
+        <w:t>JavaScript .</w:t>
       </w:r>
     </w:p>
     <w:p>
@@ -585,7 +726,47 @@
         <w:rPr>
           <w:lang w:val="en-US"/>
         </w:rPr>
-        <w:t xml:space="preserve"> Computer Vision Libary(OpenCV)</w:t>
+        <w:t xml:space="preserve"> Computer Vision </w:t>
+      </w:r>
+      <w:r>
+        <w:rPr>
+          <w:lang w:val="en-US"/>
+        </w:rPr>
+        <w:t xml:space="preserve">Library </w:t>
+      </w:r>
+      <w:proofErr w:type="gramStart"/>
+      <w:r>
+        <w:rPr>
+          <w:lang w:val="en-US"/>
+        </w:rPr>
+        <w:t>(</w:t>
+      </w:r>
+      <w:r>
+        <w:rPr>
+          <w:lang w:val="en-US"/>
+        </w:rPr>
+        <w:t xml:space="preserve">  </w:t>
+      </w:r>
+      <w:proofErr w:type="spellStart"/>
+      <w:r>
+        <w:rPr>
+          <w:lang w:val="en-US"/>
+        </w:rPr>
+        <w:t>OpenCV</w:t>
+      </w:r>
+      <w:proofErr w:type="spellEnd"/>
+      <w:proofErr w:type="gramEnd"/>
+      <w:r>
+        <w:rPr>
+          <w:lang w:val="en-US"/>
+        </w:rPr>
+        <w:t xml:space="preserve"> </w:t>
+      </w:r>
+      <w:r>
+        <w:rPr>
+          <w:lang w:val="en-US"/>
+        </w:rPr>
+        <w:t>)</w:t>
       </w:r>
     </w:p>
     <w:p>
@@ -625,8 +806,36 @@
         <w:rPr>
           <w:lang w:val="en-US"/>
         </w:rPr>
-        <w:t xml:space="preserve"> Git Hub and Git</w:t>
-      </w:r>
+        <w:t xml:space="preserve"> </w:t>
+      </w:r>
+      <w:proofErr w:type="spellStart"/>
+      <w:r>
+        <w:rPr>
+          <w:lang w:val="en-US"/>
+        </w:rPr>
+        <w:t>Git</w:t>
+      </w:r>
+      <w:proofErr w:type="spellEnd"/>
+      <w:r>
+        <w:rPr>
+          <w:lang w:val="en-US"/>
+        </w:rPr>
+        <w:t>-</w:t>
+      </w:r>
+      <w:r>
+        <w:rPr>
+          <w:lang w:val="en-US"/>
+        </w:rPr>
+        <w:t xml:space="preserve">Hub and </w:t>
+      </w:r>
+      <w:proofErr w:type="spellStart"/>
+      <w:r>
+        <w:rPr>
+          <w:lang w:val="en-US"/>
+        </w:rPr>
+        <w:t>Git</w:t>
+      </w:r>
+      <w:proofErr w:type="spellEnd"/>
     </w:p>
     <w:p>
       <w:pPr>
@@ -686,7 +895,15 @@
         </w:numPr>
       </w:pPr>
       <w:r>
-        <w:t>Face detection – harcascade files</w:t>
+        <w:t xml:space="preserve">Face detection – </w:t>
+      </w:r>
+      <w:proofErr w:type="spellStart"/>
+      <w:r>
+        <w:t>harcascade</w:t>
+      </w:r>
+      <w:proofErr w:type="spellEnd"/>
+      <w:r>
+        <w:t xml:space="preserve"> files</w:t>
       </w:r>
     </w:p>
     <w:p>
@@ -718,9 +935,16 @@
         </w:numPr>
       </w:pPr>
       <w:r>
-        <w:t>OCR – Optiacl Character Recongnition</w:t>
-      </w:r>
-    </w:p>
+        <w:t xml:space="preserve">OCR – Optical Character </w:t>
+      </w:r>
+      <w:proofErr w:type="spellStart"/>
+      <w:r>
+        <w:t>Recognization</w:t>
+      </w:r>
+      <w:bookmarkStart w:id="0" w:name="_GoBack"/>
+      <w:proofErr w:type="spellEnd"/>
+    </w:p>
+    <w:bookmarkEnd w:id="0"/>
     <w:p>
       <w:pPr>
         <w:pStyle w:val="ListParagraph"/>
@@ -753,18 +977,21 @@
           <w:numId w:val="3"/>
         </w:numPr>
       </w:pPr>
-      <w:r>
-        <w:t>Pypdf library</w:t>
-      </w:r>
-    </w:p>
-    <w:p>
-      <w:pPr>
-        <w:rPr>
-          <w:lang w:val="en-US"/>
-        </w:rPr>
-      </w:pPr>
-      <w:bookmarkStart w:id="0" w:name="_GoBack"/>
-      <w:bookmarkEnd w:id="0"/>
+      <w:proofErr w:type="spellStart"/>
+      <w:r>
+        <w:t>Pypdf</w:t>
+      </w:r>
+      <w:proofErr w:type="spellEnd"/>
+      <w:r>
+        <w:t xml:space="preserve"> library</w:t>
+      </w:r>
+    </w:p>
+    <w:p>
+      <w:pPr>
+        <w:rPr>
+          <w:lang w:val="en-US"/>
+        </w:rPr>
+      </w:pPr>
     </w:p>
     <w:sectPr>
       <w:pgSz w:w="11906" w:h="16838"/>

</xml_diff>

<commit_message>
Some Example Websites Links Added in requirements
</commit_message>
<xml_diff>
--- a/Requirement Gathering Documentation.docx
+++ b/Requirement Gathering Documentation.docx
@@ -112,27 +112,13 @@
         <w:rPr>
           <w:lang w:val="en-US"/>
         </w:rPr>
-        <w:t xml:space="preserve">Quiz App Takes Scanned Images or digital Pdfs and converts them into excel sheet </w:t>
-      </w:r>
-      <w:proofErr w:type="gramStart"/>
-      <w:r>
-        <w:rPr>
-          <w:lang w:val="en-US"/>
-        </w:rPr>
-        <w:t>format</w:t>
-      </w:r>
-      <w:r>
-        <w:rPr>
-          <w:lang w:val="en-US"/>
-        </w:rPr>
-        <w:t>(</w:t>
-      </w:r>
-      <w:proofErr w:type="gramEnd"/>
-      <w:r>
-        <w:rPr>
-          <w:lang w:val="en-US"/>
-        </w:rPr>
-        <w:t>to structured data)</w:t>
+        <w:t>Quiz App Takes Scanned Images or digital Pdfs and converts them into excel sheet format</w:t>
+      </w:r>
+      <w:r>
+        <w:rPr>
+          <w:lang w:val="en-US"/>
+        </w:rPr>
+        <w:t>(to structured data)</w:t>
       </w:r>
       <w:r>
         <w:rPr>
@@ -189,7 +175,7 @@
             <v:path o:extrusionok="f" gradientshapeok="t" o:connecttype="rect"/>
             <o:lock v:ext="edit" aspectratio="t"/>
           </v:shapetype>
-          <v:shape id="_x0000_i1025" type="#_x0000_t75" style="width:451.15pt;height:52.85pt">
+          <v:shape id="_x0000_i1025" type="#_x0000_t75" style="width:451pt;height:53pt">
             <v:imagedata r:id="rId5" o:title="Capture"/>
           </v:shape>
         </w:pict>
@@ -368,16 +354,8 @@
         <w:rPr>
           <w:lang w:val="en-US"/>
         </w:rPr>
-        <w:t xml:space="preserve">Scrapping random </w:t>
-      </w:r>
-      <w:proofErr w:type="spellStart"/>
-      <w:r>
-        <w:rPr>
-          <w:lang w:val="en-US"/>
-        </w:rPr>
-        <w:t>mcqs</w:t>
-      </w:r>
-      <w:proofErr w:type="spellEnd"/>
+        <w:t>Scrapping random mcqs</w:t>
+      </w:r>
       <w:r>
         <w:rPr>
           <w:lang w:val="en-US"/>
@@ -635,17 +613,8 @@
           <w:b/>
           <w:lang w:val="en-US"/>
         </w:rPr>
-        <w:t xml:space="preserve">Front End Of </w:t>
-      </w:r>
-      <w:proofErr w:type="gramStart"/>
-      <w:r>
-        <w:rPr>
-          <w:b/>
-          <w:lang w:val="en-US"/>
-        </w:rPr>
-        <w:t>Website :</w:t>
-      </w:r>
-      <w:proofErr w:type="gramEnd"/>
+        <w:t>Front End Of Website :</w:t>
+      </w:r>
       <w:r>
         <w:rPr>
           <w:lang w:val="en-US"/>
@@ -734,7 +703,6 @@
         </w:rPr>
         <w:t xml:space="preserve">Library </w:t>
       </w:r>
-      <w:proofErr w:type="gramStart"/>
       <w:r>
         <w:rPr>
           <w:lang w:val="en-US"/>
@@ -747,15 +715,12 @@
         </w:rPr>
         <w:t xml:space="preserve">  </w:t>
       </w:r>
-      <w:proofErr w:type="spellStart"/>
       <w:r>
         <w:rPr>
           <w:lang w:val="en-US"/>
         </w:rPr>
         <w:t>OpenCV</w:t>
       </w:r>
-      <w:proofErr w:type="spellEnd"/>
-      <w:proofErr w:type="gramEnd"/>
       <w:r>
         <w:rPr>
           <w:lang w:val="en-US"/>
@@ -806,36 +771,14 @@
         <w:rPr>
           <w:lang w:val="en-US"/>
         </w:rPr>
-        <w:t xml:space="preserve"> </w:t>
-      </w:r>
-      <w:proofErr w:type="spellStart"/>
-      <w:r>
-        <w:rPr>
-          <w:lang w:val="en-US"/>
-        </w:rPr>
-        <w:t>Git</w:t>
-      </w:r>
-      <w:proofErr w:type="spellEnd"/>
-      <w:r>
-        <w:rPr>
-          <w:lang w:val="en-US"/>
-        </w:rPr>
-        <w:t>-</w:t>
-      </w:r>
-      <w:r>
-        <w:rPr>
-          <w:lang w:val="en-US"/>
-        </w:rPr>
-        <w:t xml:space="preserve">Hub and </w:t>
-      </w:r>
-      <w:proofErr w:type="spellStart"/>
-      <w:r>
-        <w:rPr>
-          <w:lang w:val="en-US"/>
-        </w:rPr>
-        <w:t>Git</w:t>
-      </w:r>
-      <w:proofErr w:type="spellEnd"/>
+        <w:t xml:space="preserve"> Git-</w:t>
+      </w:r>
+      <w:r>
+        <w:rPr>
+          <w:lang w:val="en-US"/>
+        </w:rPr>
+        <w:t>Hub and Git</w:t>
+      </w:r>
     </w:p>
     <w:p>
       <w:pPr>
@@ -895,15 +838,7 @@
         </w:numPr>
       </w:pPr>
       <w:r>
-        <w:t xml:space="preserve">Face detection – </w:t>
-      </w:r>
-      <w:proofErr w:type="spellStart"/>
-      <w:r>
-        <w:t>harcascade</w:t>
-      </w:r>
-      <w:proofErr w:type="spellEnd"/>
-      <w:r>
-        <w:t xml:space="preserve"> files</w:t>
+        <w:t>Face detection – harcascade files</w:t>
       </w:r>
     </w:p>
     <w:p>
@@ -935,16 +870,9 @@
         </w:numPr>
       </w:pPr>
       <w:r>
-        <w:t xml:space="preserve">OCR – Optical Character </w:t>
-      </w:r>
-      <w:proofErr w:type="spellStart"/>
-      <w:r>
-        <w:t>Recognization</w:t>
-      </w:r>
-      <w:bookmarkStart w:id="0" w:name="_GoBack"/>
-      <w:proofErr w:type="spellEnd"/>
-    </w:p>
-    <w:bookmarkEnd w:id="0"/>
+        <w:t>OCR – Optical Character Recognization</w:t>
+      </w:r>
+    </w:p>
     <w:p>
       <w:pPr>
         <w:pStyle w:val="ListParagraph"/>
@@ -977,21 +905,132 @@
           <w:numId w:val="3"/>
         </w:numPr>
       </w:pPr>
-      <w:proofErr w:type="spellStart"/>
-      <w:r>
-        <w:t>Pypdf</w:t>
-      </w:r>
-      <w:proofErr w:type="spellEnd"/>
-      <w:r>
-        <w:t xml:space="preserve"> library</w:t>
-      </w:r>
-    </w:p>
-    <w:p>
-      <w:pPr>
-        <w:rPr>
-          <w:lang w:val="en-US"/>
-        </w:rPr>
-      </w:pPr>
+      <w:r>
+        <w:t>Pypdf library</w:t>
+      </w:r>
+    </w:p>
+    <w:p>
+      <w:pPr>
+        <w:rPr>
+          <w:lang w:val="en-US"/>
+        </w:rPr>
+      </w:pPr>
+    </w:p>
+    <w:p>
+      <w:pPr>
+        <w:rPr>
+          <w:b/>
+          <w:lang w:val="en-US"/>
+        </w:rPr>
+      </w:pPr>
+      <w:r>
+        <w:rPr>
+          <w:b/>
+          <w:lang w:val="en-US"/>
+        </w:rPr>
+        <w:t>Some Online Exam Softwares Websites:</w:t>
+      </w:r>
+    </w:p>
+    <w:p>
+      <w:pPr>
+        <w:rPr>
+          <w:lang w:val="en-US"/>
+        </w:rPr>
+      </w:pPr>
+      <w:hyperlink r:id="rId11" w:history="1">
+        <w:r>
+          <w:rPr>
+            <w:rStyle w:val="Hyperlink"/>
+            <w:lang w:val="en-US"/>
+          </w:rPr>
+          <w:t>https://www.eklavvya.in/</w:t>
+        </w:r>
+      </w:hyperlink>
+    </w:p>
+    <w:p>
+      <w:pPr>
+        <w:rPr>
+          <w:lang w:val="en-US"/>
+        </w:rPr>
+      </w:pPr>
+      <w:hyperlink r:id="rId12" w:history="1">
+        <w:r>
+          <w:rPr>
+            <w:rStyle w:val="Hyperlink"/>
+            <w:lang w:val="en-US"/>
+          </w:rPr>
+          <w:t>https://www.classmarker.com/online-exam-software/</w:t>
+        </w:r>
+      </w:hyperlink>
+    </w:p>
+    <w:p>
+      <w:pPr>
+        <w:rPr>
+          <w:lang w:val="en-US"/>
+        </w:rPr>
+      </w:pPr>
+    </w:p>
+    <w:p>
+      <w:pPr>
+        <w:rPr>
+          <w:lang w:val="en-US"/>
+        </w:rPr>
+      </w:pPr>
+    </w:p>
+    <w:p>
+      <w:pPr>
+        <w:rPr>
+          <w:lang w:val="en-US"/>
+        </w:rPr>
+      </w:pPr>
+    </w:p>
+    <w:p>
+      <w:pPr>
+        <w:rPr>
+          <w:b/>
+          <w:lang w:val="en-US"/>
+        </w:rPr>
+      </w:pPr>
+      <w:bookmarkStart w:id="0" w:name="_GoBack"/>
+      <w:r>
+        <w:rPr>
+          <w:b/>
+          <w:lang w:val="en-US"/>
+        </w:rPr>
+        <w:lastRenderedPageBreak/>
+        <w:t>Working Model Of Some Online Exam Softwares(Youtube Video):</w:t>
+      </w:r>
+    </w:p>
+    <w:bookmarkEnd w:id="0"/>
+    <w:p>
+      <w:pPr>
+        <w:rPr>
+          <w:lang w:val="en-US"/>
+        </w:rPr>
+      </w:pPr>
+      <w:r>
+        <w:fldChar w:fldCharType="begin"/>
+      </w:r>
+      <w:r>
+        <w:instrText xml:space="preserve"> HYPERLINK "https://youtu.be/ihyMl-qSOfE" </w:instrText>
+      </w:r>
+      <w:r>
+        <w:fldChar w:fldCharType="separate"/>
+      </w:r>
+      <w:r>
+        <w:rPr>
+          <w:rStyle w:val="Hyperlink"/>
+          <w:lang w:val="en-US"/>
+        </w:rPr>
+        <w:t>https://youtu.be/ihyMl-qSOfE</w:t>
+      </w:r>
+      <w:r>
+        <w:rPr>
+          <w:rStyle w:val="Hyperlink"/>
+          <w:lang w:val="en-US"/>
+        </w:rPr>
+        <w:fldChar w:fldCharType="end"/>
+      </w:r>
     </w:p>
     <w:sectPr>
       <w:pgSz w:w="11906" w:h="16838"/>

</xml_diff>

<commit_message>
Added new artical link
</commit_message>
<xml_diff>
--- a/Requirement Gathering Documentation.docx
+++ b/Requirement Gathering Documentation.docx
@@ -991,7 +991,6 @@
           <w:lang w:val="en-US"/>
         </w:rPr>
       </w:pPr>
-      <w:bookmarkStart w:id="0" w:name="_GoBack"/>
       <w:r>
         <w:rPr>
           <w:b/>
@@ -1001,36 +1000,78 @@
         <w:t>Working Model Of Some Online Exam Softwares(Youtube Video):</w:t>
       </w:r>
     </w:p>
-    <w:bookmarkEnd w:id="0"/>
-    <w:p>
-      <w:pPr>
-        <w:rPr>
-          <w:lang w:val="en-US"/>
-        </w:rPr>
-      </w:pPr>
-      <w:r>
-        <w:fldChar w:fldCharType="begin"/>
-      </w:r>
-      <w:r>
-        <w:instrText xml:space="preserve"> HYPERLINK "https://youtu.be/ihyMl-qSOfE" </w:instrText>
-      </w:r>
-      <w:r>
-        <w:fldChar w:fldCharType="separate"/>
-      </w:r>
-      <w:r>
+    <w:p>
+      <w:pPr>
         <w:rPr>
           <w:rStyle w:val="Hyperlink"/>
           <w:lang w:val="en-US"/>
         </w:rPr>
-        <w:t>https://youtu.be/ihyMl-qSOfE</w:t>
-      </w:r>
-      <w:r>
+      </w:pPr>
+      <w:hyperlink r:id="rId13" w:history="1">
+        <w:r>
+          <w:rPr>
+            <w:rStyle w:val="Hyperlink"/>
+            <w:lang w:val="en-US"/>
+          </w:rPr>
+          <w:t>https://youtu.be/ihyMl-qSOfE</w:t>
+        </w:r>
+      </w:hyperlink>
+    </w:p>
+    <w:p>
+      <w:pPr>
         <w:rPr>
           <w:rStyle w:val="Hyperlink"/>
           <w:lang w:val="en-US"/>
         </w:rPr>
-        <w:fldChar w:fldCharType="end"/>
-      </w:r>
+      </w:pPr>
+    </w:p>
+    <w:p>
+      <w:pPr>
+        <w:rPr>
+          <w:b/>
+          <w:sz w:val="24"/>
+          <w:lang w:val="en-US"/>
+        </w:rPr>
+      </w:pPr>
+      <w:r>
+        <w:rPr>
+          <w:b/>
+          <w:sz w:val="24"/>
+          <w:lang w:val="en-US"/>
+        </w:rPr>
+        <w:t>Artical On Using Artificial Intelligence in exam proctoring:</w:t>
+      </w:r>
+    </w:p>
+    <w:p>
+      <w:pPr>
+        <w:rPr>
+          <w:lang w:val="en-US"/>
+        </w:rPr>
+      </w:pPr>
+    </w:p>
+    <w:p>
+      <w:pPr>
+        <w:rPr>
+          <w:rStyle w:val="Hyperlink"/>
+          <w:lang w:val="en-US"/>
+        </w:rPr>
+      </w:pPr>
+      <w:r>
+        <w:rPr>
+          <w:rStyle w:val="Hyperlink"/>
+          <w:lang w:val="en-US"/>
+        </w:rPr>
+        <w:t>https://medium.com/@aileenscott604/artificial-intelligence-is-making-online-proctoring-safe-and-secure-9b03845602da</w:t>
+      </w:r>
+    </w:p>
+    <w:p>
+      <w:pPr>
+        <w:rPr>
+          <w:lang w:val="en-US"/>
+        </w:rPr>
+      </w:pPr>
+      <w:bookmarkStart w:id="0" w:name="_GoBack"/>
+      <w:bookmarkEnd w:id="0"/>
     </w:p>
     <w:sectPr>
       <w:pgSz w:w="11906" w:h="16838"/>

</xml_diff>